<commit_message>
Update Report and Refs
Update Report and Refs
</commit_message>
<xml_diff>
--- a/Report.docx
+++ b/Report.docx
@@ -14,6 +14,7 @@
       </w:pPr>
       <w:r>
         <w:rPr>
+          <w:rFonts w:ascii="Arial" w:hAnsi="Arial" w:cs="Arial"/>
           <w:b/>
           <w:sz w:val="32"/>
           <w:szCs w:val="32"/>
@@ -49,43 +50,7 @@
         <w:rPr>
           <w:rFonts w:ascii="Arial" w:hAnsi="Arial" w:cs="Arial"/>
         </w:rPr>
-        <w:t xml:space="preserve">Customer Relationship Management (CRM) is a key element of modern marketing strategies. The KDD Cup 2009 offered the opportunity to work on large marketing databases from Orange, the French Telecom company. The challenge offered a dataset about a generic problem (classification) which is relevant to the industry, but also </w:t>
-      </w:r>
-      <w:r>
-        <w:rPr>
-          <w:rFonts w:ascii="Arial" w:hAnsi="Arial" w:cs="Arial"/>
-        </w:rPr>
-        <w:t>presenting a number of scientific and technical challenges of practical interest including:</w:t>
-      </w:r>
-      <w:r>
-        <w:rPr>
-          <w:rFonts w:ascii="Arial" w:hAnsi="Arial" w:cs="Arial"/>
-        </w:rPr>
-        <w:t xml:space="preserve"> </w:t>
-      </w:r>
-      <w:r>
-        <w:rPr>
-          <w:rFonts w:ascii="Arial" w:hAnsi="Arial" w:cs="Arial"/>
-        </w:rPr>
-        <w:t>a large number of training examples (50,000) with a large number of missing values (about 60%) and a large number of features (15,000), unbalanced class proportions (fewer than 10% of the examples of the positive class), noisy data, presence of categorical variables with many</w:t>
-      </w:r>
-      <w:r>
-        <w:rPr>
-          <w:rFonts w:ascii="Arial" w:hAnsi="Arial" w:cs="Arial"/>
-        </w:rPr>
-        <w:t xml:space="preserve"> different</w:t>
-      </w:r>
-      <w:r>
-        <w:rPr>
-          <w:rFonts w:ascii="Arial" w:hAnsi="Arial" w:cs="Arial"/>
-        </w:rPr>
-        <w:t xml:space="preserve"> values.</w:t>
-      </w:r>
-      <w:r>
-        <w:rPr>
-          <w:rFonts w:ascii="Arial" w:hAnsi="Arial" w:cs="Arial"/>
-        </w:rPr>
-        <w:t xml:space="preserve"> Besides the work done by the original participants, the subject is still int</w:t>
+        <w:t>Customer Relationship Management (CRM) is a key element of modern marketing strategies. The KDD Cup 2009 offered the opportunity to work on large marketing databases from Orange, the French Telecom company. The challenge offered a dataset about a generic problem (classification) which is relevant to the industry, but also presenting a number of scientific and technical challenges of practical interest including: a large number of training examples (50,000) with a large number of missing values (about 60%) and a large number of features (15,000), unbalanced class proportions (fewer than 10% of the examples of the positive class), noisy data, presence of categorical variables with many different values. Besides the work done by the original participants, the subject is still int</w:t>
       </w:r>
       <w:r>
         <w:rPr>
@@ -116,19 +81,15 @@
         <w:ind w:left="720"/>
         <w:rPr>
           <w:rFonts w:ascii="Arial" w:hAnsi="Arial" w:cs="Arial"/>
-        </w:rPr>
-      </w:pPr>
-      <w:r>
-        <w:rPr>
-          <w:rFonts w:ascii="Arial" w:hAnsi="Arial" w:cs="Arial"/>
-        </w:rPr>
-        <w:t>Dataset</w:t>
-      </w:r>
-      <w:r>
-        <w:rPr>
-          <w:rFonts w:ascii="Arial" w:hAnsi="Arial" w:cs="Arial"/>
-        </w:rPr>
-        <w:t xml:space="preserve"> Analysis:</w:t>
+          <w:b/>
+        </w:rPr>
+      </w:pPr>
+      <w:r>
+        <w:rPr>
+          <w:rFonts w:ascii="Arial" w:hAnsi="Arial" w:cs="Arial"/>
+          <w:b/>
+        </w:rPr>
+        <w:t>Dataset Analysis:</w:t>
       </w:r>
     </w:p>
     <w:p>
@@ -205,13 +166,7 @@
         <w:rPr>
           <w:rFonts w:ascii="Arial" w:hAnsi="Arial" w:cs="Arial"/>
         </w:rPr>
-        <w:t>eterogeneous data (numerical and categorical variables)</w:t>
-      </w:r>
-      <w:r>
-        <w:rPr>
-          <w:rFonts w:ascii="Arial" w:hAnsi="Arial" w:cs="Arial"/>
-        </w:rPr>
-        <w:t xml:space="preserve">. The small dataset has 40 categorical features (out of 230), while the large dataset has </w:t>
+        <w:t xml:space="preserve">eterogeneous data (numerical and categorical variables). The small dataset has 40 categorical features (out of 230), while the large dataset has </w:t>
       </w:r>
       <w:r>
         <w:rPr>
@@ -339,14 +294,18 @@
         <w:ind w:left="720"/>
         <w:rPr>
           <w:rFonts w:ascii="Arial" w:hAnsi="Arial" w:cs="Arial"/>
-        </w:rPr>
-      </w:pPr>
-      <w:r>
-        <w:rPr>
-          <w:rFonts w:ascii="Arial" w:hAnsi="Arial" w:cs="Arial"/>
+          <w:b/>
+        </w:rPr>
+      </w:pPr>
+      <w:r>
+        <w:rPr>
+          <w:rFonts w:ascii="Arial" w:hAnsi="Arial" w:cs="Arial"/>
+          <w:b/>
         </w:rPr>
         <w:t>Data Preprocessing:</w:t>
       </w:r>
+      <w:bookmarkStart w:id="0" w:name="_GoBack"/>
+      <w:bookmarkEnd w:id="0"/>
     </w:p>
     <w:p>
       <w:pPr>
@@ -637,13 +596,7 @@
         <w:rPr>
           <w:rFonts w:ascii="Arial" w:hAnsi="Arial" w:cs="Arial"/>
         </w:rPr>
-        <w:t>Niculescu-Mizil</w:t>
-      </w:r>
-      <w:r>
-        <w:rPr>
-          <w:rFonts w:ascii="Arial" w:hAnsi="Arial" w:cs="Arial"/>
-        </w:rPr>
-        <w:t>’s</w:t>
+        <w:t>Niculescu-Mizil’s</w:t>
       </w:r>
       <w:proofErr w:type="spellEnd"/>
       <w:r>
@@ -845,31 +798,7 @@
         <w:rPr>
           <w:rFonts w:ascii="Arial" w:hAnsi="Arial" w:cs="Arial"/>
         </w:rPr>
-        <w:t xml:space="preserve"> implemented by </w:t>
-      </w:r>
-      <w:r>
-        <w:rPr>
-          <w:rFonts w:ascii="Arial" w:hAnsi="Arial" w:cs="Arial"/>
-        </w:rPr>
-        <w:t>an extension of the Na</w:t>
-      </w:r>
-      <w:r>
-        <w:rPr>
-          <w:rFonts w:ascii="Arial" w:hAnsi="Arial" w:cs="Arial"/>
-        </w:rPr>
-        <w:t>i</w:t>
-      </w:r>
-      <w:r>
-        <w:rPr>
-          <w:rFonts w:ascii="Arial" w:hAnsi="Arial" w:cs="Arial"/>
-        </w:rPr>
-        <w:t>ve Bayes cla</w:t>
-      </w:r>
-      <w:r>
-        <w:rPr>
-          <w:rFonts w:ascii="Arial" w:hAnsi="Arial" w:cs="Arial"/>
-        </w:rPr>
-        <w:t xml:space="preserve">ssifier, called “Selective </w:t>
+        <w:t xml:space="preserve"> implemented by an extension of the Naive Bayes classifier, called “Selective </w:t>
       </w:r>
       <w:r>
         <w:rPr>
@@ -895,13 +824,7 @@
         <w:rPr>
           <w:rFonts w:ascii="Arial" w:hAnsi="Arial" w:cs="Arial"/>
         </w:rPr>
-        <w:t>, 2007)</w:t>
-      </w:r>
-      <w:r>
-        <w:rPr>
-          <w:rFonts w:ascii="Arial" w:hAnsi="Arial" w:cs="Arial"/>
-        </w:rPr>
-        <w:t>, sho</w:t>
+        <w:t>, 2007), sho</w:t>
       </w:r>
       <w:r>
         <w:rPr>
@@ -1053,43 +976,7 @@
         <w:rPr>
           <w:rFonts w:ascii="Arial" w:hAnsi="Arial" w:cs="Arial"/>
         </w:rPr>
-        <w:t xml:space="preserve"> While for highly non-</w:t>
-      </w:r>
-      <w:r>
-        <w:rPr>
-          <w:rFonts w:ascii="Arial" w:hAnsi="Arial" w:cs="Arial"/>
-        </w:rPr>
-        <w:t>linear boundaries between classes, neural networks are more likely to find appro</w:t>
-      </w:r>
-      <w:r>
-        <w:rPr>
-          <w:rFonts w:ascii="Arial" w:hAnsi="Arial" w:cs="Arial"/>
-        </w:rPr>
-        <w:t>priate boundaries because deci</w:t>
-      </w:r>
-      <w:r>
-        <w:rPr>
-          <w:rFonts w:ascii="Arial" w:hAnsi="Arial" w:cs="Arial"/>
-        </w:rPr>
-        <w:t xml:space="preserve">sion trees will have to </w:t>
-      </w:r>
-      <w:r>
-        <w:rPr>
-          <w:rFonts w:ascii="Arial" w:hAnsi="Arial" w:cs="Arial"/>
-        </w:rPr>
-        <w:t>approximate a non-linear bound</w:t>
-      </w:r>
-      <w:r>
-        <w:rPr>
-          <w:rFonts w:ascii="Arial" w:hAnsi="Arial" w:cs="Arial"/>
-        </w:rPr>
-        <w:t>ary with a series of axis parallel splits</w:t>
-      </w:r>
-      <w:r>
-        <w:rPr>
-          <w:rFonts w:ascii="Arial" w:hAnsi="Arial" w:cs="Arial"/>
-        </w:rPr>
-        <w:t>.</w:t>
+        <w:t xml:space="preserve"> While for highly non-linear boundaries between classes, neural networks are more likely to find appropriate boundaries because decision trees will have to approximate a non-linear boundary with a series of axis parallel splits.</w:t>
       </w:r>
     </w:p>
     <w:p>
@@ -1104,49 +991,7 @@
         <w:rPr>
           <w:rFonts w:ascii="Arial" w:hAnsi="Arial" w:cs="Arial"/>
         </w:rPr>
-        <w:t xml:space="preserve">Another possible cause for Neural Network’s poor performance in the original challenge is hardware, according to KDD Cup 2009, </w:t>
-      </w:r>
-      <w:r>
-        <w:rPr>
-          <w:rFonts w:ascii="Arial" w:hAnsi="Arial" w:cs="Arial"/>
-        </w:rPr>
-        <w:t>While some teams used heavy computat</w:t>
-      </w:r>
-      <w:r>
-        <w:rPr>
-          <w:rFonts w:ascii="Arial" w:hAnsi="Arial" w:cs="Arial"/>
-        </w:rPr>
-        <w:t>ional apparatus, including mul</w:t>
-      </w:r>
-      <w:r>
-        <w:rPr>
-          <w:rFonts w:ascii="Arial" w:hAnsi="Arial" w:cs="Arial"/>
-        </w:rPr>
-        <w:t xml:space="preserve">tiple processors and lots of memory, the majority (including the winners of the slow track) used only laptops with less than 2 </w:t>
-      </w:r>
-      <w:r>
-        <w:rPr>
-          <w:rFonts w:ascii="Arial" w:hAnsi="Arial" w:cs="Arial"/>
-        </w:rPr>
-        <w:t>GB</w:t>
-      </w:r>
-      <w:r>
-        <w:rPr>
-          <w:rFonts w:ascii="Arial" w:hAnsi="Arial" w:cs="Arial"/>
-        </w:rPr>
-        <w:t xml:space="preserve"> of memory, sometimes running in parallel several models on </w:t>
-      </w:r>
-      <w:r>
-        <w:rPr>
-          <w:rFonts w:ascii="Arial" w:hAnsi="Arial" w:cs="Arial"/>
-        </w:rPr>
-        <w:t>different</w:t>
-      </w:r>
-      <w:r>
-        <w:rPr>
-          <w:rFonts w:ascii="Arial" w:hAnsi="Arial" w:cs="Arial"/>
-        </w:rPr>
-        <w:t xml:space="preserve"> machines.</w:t>
+        <w:t>Another possible cause for Neural Network’s poor performance in the original challenge is hardware, according to KDD Cup 2009, While some teams used heavy computational apparatus, including multiple processors and lots of memory, the majority (including the winners of the slow track) used only laptops with less than 2 GB of memory, sometimes running in parallel several models on different machines.</w:t>
       </w:r>
     </w:p>
     <w:p>
@@ -3420,18 +3265,70 @@
         <w:spacing w:before="120" w:after="120" w:line="276" w:lineRule="auto"/>
         <w:ind w:left="720"/>
         <w:rPr>
-          <w:rFonts w:ascii="Arial" w:hAnsi="Arial" w:cs="Arial" w:hint="eastAsia"/>
-        </w:rPr>
-      </w:pPr>
-      <w:bookmarkStart w:id="0" w:name="_GoBack"/>
-      <w:bookmarkEnd w:id="0"/>
+          <w:rFonts w:ascii="Arial" w:hAnsi="Arial" w:cs="Arial"/>
+        </w:rPr>
+      </w:pPr>
+      <w:r>
+        <w:rPr>
+          <w:rFonts w:ascii="Arial" w:hAnsi="Arial" w:cs="Arial"/>
+          <w:noProof/>
+        </w:rPr>
+        <w:drawing>
+          <wp:inline distT="0" distB="0" distL="0" distR="0" wp14:anchorId="64131093" wp14:editId="0ECA54C1">
+            <wp:extent cx="2447759" cy="2254839"/>
+            <wp:effectExtent l="0" t="0" r="0" b="6350"/>
+            <wp:docPr id="11" name="Picture 11" descr="classifier_l.png"/>
+            <wp:cNvGraphicFramePr>
+              <a:graphicFrameLocks xmlns:a="http://schemas.openxmlformats.org/drawingml/2006/main" noChangeAspect="1"/>
+            </wp:cNvGraphicFramePr>
+            <a:graphic xmlns:a="http://schemas.openxmlformats.org/drawingml/2006/main">
+              <a:graphicData uri="http://schemas.openxmlformats.org/drawingml/2006/picture">
+                <pic:pic xmlns:pic="http://schemas.openxmlformats.org/drawingml/2006/picture">
+                  <pic:nvPicPr>
+                    <pic:cNvPr id="0" name="Picture 11" descr="classifier_l.png"/>
+                    <pic:cNvPicPr>
+                      <a:picLocks noChangeAspect="1" noChangeArrowheads="1"/>
+                    </pic:cNvPicPr>
+                  </pic:nvPicPr>
+                  <pic:blipFill>
+                    <a:blip r:embed="rId14">
+                      <a:extLst>
+                        <a:ext uri="{28A0092B-C50C-407E-A947-70E740481C1C}">
+                          <a14:useLocalDpi xmlns:a14="http://schemas.microsoft.com/office/drawing/2010/main" val="0"/>
+                        </a:ext>
+                      </a:extLst>
+                    </a:blip>
+                    <a:srcRect/>
+                    <a:stretch>
+                      <a:fillRect/>
+                    </a:stretch>
+                  </pic:blipFill>
+                  <pic:spPr bwMode="auto">
+                    <a:xfrm>
+                      <a:off x="0" y="0"/>
+                      <a:ext cx="2485981" cy="2290048"/>
+                    </a:xfrm>
+                    <a:prstGeom prst="rect">
+                      <a:avLst/>
+                    </a:prstGeom>
+                    <a:noFill/>
+                    <a:ln>
+                      <a:noFill/>
+                    </a:ln>
+                  </pic:spPr>
+                </pic:pic>
+              </a:graphicData>
+            </a:graphic>
+          </wp:inline>
+        </w:drawing>
+      </w:r>
     </w:p>
     <w:p>
       <w:pPr>
         <w:spacing w:before="120" w:after="120" w:line="276" w:lineRule="auto"/>
         <w:ind w:left="720"/>
         <w:rPr>
-          <w:rFonts w:ascii="Arial" w:hAnsi="Arial" w:cs="Arial" w:hint="eastAsia"/>
+          <w:rFonts w:ascii="Arial" w:hAnsi="Arial" w:cs="Arial"/>
         </w:rPr>
       </w:pPr>
     </w:p>
@@ -3856,15 +3753,7 @@
                 <w:sz w:val="18"/>
                 <w:szCs w:val="18"/>
               </w:rPr>
-              <w:t>1</w:t>
-            </w:r>
-            <w:r>
-              <w:rPr>
-                <w:rFonts w:ascii="Arial" w:hAnsi="Arial" w:cs="Arial"/>
-                <w:sz w:val="18"/>
-                <w:szCs w:val="18"/>
-              </w:rPr>
-              <w:t>0</w:t>
+              <w:t>10</w:t>
             </w:r>
           </w:p>
         </w:tc>
@@ -3878,6 +3767,60 @@
           <w:rFonts w:ascii="Arial" w:hAnsi="Arial" w:cs="Arial"/>
         </w:rPr>
       </w:pPr>
+      <w:r>
+        <w:rPr>
+          <w:rFonts w:ascii="Arial" w:hAnsi="Arial" w:cs="Arial"/>
+          <w:noProof/>
+        </w:rPr>
+        <w:drawing>
+          <wp:inline distT="0" distB="0" distL="0" distR="0" wp14:anchorId="2223202F" wp14:editId="38966DC3">
+            <wp:extent cx="2447759" cy="2254839"/>
+            <wp:effectExtent l="0" t="0" r="0" b="6350"/>
+            <wp:docPr id="12" name="Picture 12" descr="classifier_l.png"/>
+            <wp:cNvGraphicFramePr>
+              <a:graphicFrameLocks xmlns:a="http://schemas.openxmlformats.org/drawingml/2006/main" noChangeAspect="1"/>
+            </wp:cNvGraphicFramePr>
+            <a:graphic xmlns:a="http://schemas.openxmlformats.org/drawingml/2006/main">
+              <a:graphicData uri="http://schemas.openxmlformats.org/drawingml/2006/picture">
+                <pic:pic xmlns:pic="http://schemas.openxmlformats.org/drawingml/2006/picture">
+                  <pic:nvPicPr>
+                    <pic:cNvPr id="0" name="Picture 11" descr="classifier_l.png"/>
+                    <pic:cNvPicPr>
+                      <a:picLocks noChangeAspect="1" noChangeArrowheads="1"/>
+                    </pic:cNvPicPr>
+                  </pic:nvPicPr>
+                  <pic:blipFill>
+                    <a:blip r:embed="rId14">
+                      <a:extLst>
+                        <a:ext uri="{28A0092B-C50C-407E-A947-70E740481C1C}">
+                          <a14:useLocalDpi xmlns:a14="http://schemas.microsoft.com/office/drawing/2010/main" val="0"/>
+                        </a:ext>
+                      </a:extLst>
+                    </a:blip>
+                    <a:srcRect/>
+                    <a:stretch>
+                      <a:fillRect/>
+                    </a:stretch>
+                  </pic:blipFill>
+                  <pic:spPr bwMode="auto">
+                    <a:xfrm>
+                      <a:off x="0" y="0"/>
+                      <a:ext cx="2485981" cy="2290048"/>
+                    </a:xfrm>
+                    <a:prstGeom prst="rect">
+                      <a:avLst/>
+                    </a:prstGeom>
+                    <a:noFill/>
+                    <a:ln>
+                      <a:noFill/>
+                    </a:ln>
+                  </pic:spPr>
+                </pic:pic>
+              </a:graphicData>
+            </a:graphic>
+          </wp:inline>
+        </w:drawing>
+      </w:r>
     </w:p>
     <w:p>
       <w:pPr>
@@ -3910,20 +3853,13 @@
           <w:rFonts w:ascii="Arial" w:hAnsi="Arial" w:cs="Arial"/>
           <w:b/>
         </w:rPr>
-        <w:t>G</w:t>
+        <w:t>GitHub</w:t>
       </w:r>
       <w:r>
         <w:rPr>
           <w:rFonts w:ascii="Arial" w:hAnsi="Arial" w:cs="Arial"/>
           <w:b/>
         </w:rPr>
-        <w:t>itHub</w:t>
-      </w:r>
-      <w:r>
-        <w:rPr>
-          <w:rFonts w:ascii="Arial" w:hAnsi="Arial" w:cs="Arial"/>
-          <w:b/>
-        </w:rPr>
         <w:t xml:space="preserve"> link of shared team repository</w:t>
       </w:r>
     </w:p>
@@ -3936,7 +3872,7 @@
           <w:rFonts w:ascii="Arial" w:hAnsi="Arial" w:cs="Arial"/>
         </w:rPr>
       </w:pPr>
-      <w:hyperlink r:id="rId14" w:history="1">
+      <w:hyperlink r:id="rId15" w:history="1">
         <w:r>
           <w:rPr>
             <w:rStyle w:val="Hyperlink"/>
@@ -3965,103 +3901,35 @@
     <w:p>
       <w:pPr>
         <w:spacing w:before="120" w:after="120" w:line="276" w:lineRule="auto"/>
-        <w:rPr>
-          <w:rFonts w:ascii="Arial" w:hAnsi="Arial" w:cs="Arial"/>
-        </w:rPr>
-      </w:pPr>
-      <w:r>
-        <w:rPr>
-          <w:rFonts w:ascii="Arial" w:hAnsi="Arial" w:cs="Arial"/>
+        <w:ind w:left="720"/>
+        <w:rPr>
+          <w:rFonts w:ascii="Arial" w:hAnsi="Arial" w:cs="Arial"/>
+          <w:sz w:val="20"/>
+          <w:szCs w:val="20"/>
+        </w:rPr>
+      </w:pPr>
+      <w:r>
+        <w:rPr>
+          <w:rFonts w:ascii="Arial" w:hAnsi="Arial" w:cs="Arial"/>
+          <w:sz w:val="20"/>
+          <w:szCs w:val="20"/>
         </w:rPr>
         <w:t>Analysis of the KDD Cup 2009: Fast Scoring on a Large Orange Customer Database</w:t>
       </w:r>
-    </w:p>
-    <w:p>
-      <w:pPr>
-        <w:spacing w:before="120" w:after="120" w:line="276" w:lineRule="auto"/>
-        <w:rPr>
-          <w:rFonts w:ascii="Arial" w:hAnsi="Arial" w:cs="Arial"/>
-        </w:rPr>
-      </w:pPr>
-      <w:r>
-        <w:rPr>
-          <w:rFonts w:ascii="Arial" w:hAnsi="Arial" w:cs="Arial"/>
-        </w:rPr>
-        <w:t xml:space="preserve">Isabelle </w:t>
-      </w:r>
-      <w:proofErr w:type="spellStart"/>
-      <w:r>
-        <w:rPr>
-          <w:rFonts w:ascii="Arial" w:hAnsi="Arial" w:cs="Arial"/>
-        </w:rPr>
-        <w:t>Guyon</w:t>
-      </w:r>
-      <w:proofErr w:type="spellEnd"/>
-      <w:r>
-        <w:rPr>
-          <w:rFonts w:ascii="Arial" w:hAnsi="Arial" w:cs="Arial"/>
-        </w:rPr>
-        <w:t xml:space="preserve">, Vincent </w:t>
-      </w:r>
-      <w:proofErr w:type="spellStart"/>
-      <w:r>
-        <w:rPr>
-          <w:rFonts w:ascii="Arial" w:hAnsi="Arial" w:cs="Arial"/>
-        </w:rPr>
-        <w:t>Lemaire</w:t>
-      </w:r>
-      <w:proofErr w:type="spellEnd"/>
-      <w:r>
-        <w:rPr>
-          <w:rFonts w:ascii="Arial" w:hAnsi="Arial" w:cs="Arial"/>
-        </w:rPr>
-        <w:t xml:space="preserve">, Marc </w:t>
-      </w:r>
-      <w:proofErr w:type="spellStart"/>
-      <w:r>
-        <w:rPr>
-          <w:rFonts w:ascii="Arial" w:hAnsi="Arial" w:cs="Arial"/>
-        </w:rPr>
-        <w:t>B</w:t>
-      </w:r>
-      <w:r>
-        <w:rPr>
-          <w:rFonts w:ascii="Arial" w:hAnsi="Arial" w:cs="Arial"/>
-        </w:rPr>
-        <w:t>oullé</w:t>
-      </w:r>
-      <w:proofErr w:type="spellEnd"/>
-      <w:r>
-        <w:rPr>
-          <w:rFonts w:ascii="Arial" w:hAnsi="Arial" w:cs="Arial"/>
-        </w:rPr>
-        <w:t xml:space="preserve">, Gideon </w:t>
-      </w:r>
-      <w:proofErr w:type="spellStart"/>
-      <w:r>
-        <w:rPr>
-          <w:rFonts w:ascii="Arial" w:hAnsi="Arial" w:cs="Arial"/>
-        </w:rPr>
-        <w:t>Dror</w:t>
-      </w:r>
-      <w:proofErr w:type="spellEnd"/>
-      <w:r>
-        <w:rPr>
-          <w:rFonts w:ascii="Arial" w:hAnsi="Arial" w:cs="Arial"/>
-        </w:rPr>
-        <w:t>, David Vogel;</w:t>
-      </w:r>
-    </w:p>
-    <w:p>
-      <w:pPr>
-        <w:spacing w:before="120" w:after="120" w:line="276" w:lineRule="auto"/>
-        <w:rPr>
-          <w:rFonts w:ascii="Arial" w:hAnsi="Arial" w:cs="Arial"/>
-        </w:rPr>
-      </w:pPr>
-      <w:r>
-        <w:rPr>
-          <w:rFonts w:ascii="Arial" w:hAnsi="Arial" w:cs="Arial"/>
+      <w:r>
+        <w:rPr>
+          <w:rFonts w:ascii="Arial" w:hAnsi="Arial" w:cs="Arial"/>
+          <w:sz w:val="20"/>
+          <w:szCs w:val="20"/>
+        </w:rPr>
+        <w:t xml:space="preserve">, </w:t>
+      </w:r>
+      <w:r>
+        <w:rPr>
+          <w:rFonts w:ascii="Arial" w:hAnsi="Arial" w:cs="Arial"/>
+          <w:i/>
+          <w:sz w:val="20"/>
+          <w:szCs w:val="20"/>
         </w:rPr>
         <w:t>Proceedings of KDD-Cup 2009 Competition, PMLR 7:1-22, 2009.</w:t>
       </w:r>
@@ -4069,6 +3937,104 @@
     <w:p>
       <w:pPr>
         <w:spacing w:before="120" w:after="120" w:line="276" w:lineRule="auto"/>
+        <w:ind w:left="720"/>
+        <w:rPr>
+          <w:rFonts w:ascii="Arial" w:hAnsi="Arial" w:cs="Arial"/>
+          <w:sz w:val="20"/>
+          <w:szCs w:val="20"/>
+        </w:rPr>
+      </w:pPr>
+      <w:r>
+        <w:rPr>
+          <w:rFonts w:ascii="Arial" w:hAnsi="Arial" w:cs="Arial"/>
+          <w:sz w:val="20"/>
+          <w:szCs w:val="20"/>
+        </w:rPr>
+        <w:t>Naïve</w:t>
+      </w:r>
+      <w:r>
+        <w:rPr>
+          <w:rFonts w:ascii="Arial" w:hAnsi="Arial" w:cs="Arial"/>
+          <w:sz w:val="20"/>
+          <w:szCs w:val="20"/>
+        </w:rPr>
+        <w:t xml:space="preserve"> Bayes vs. Decision Trees vs. Neural Networks in the Classification of Training Web Pages</w:t>
+      </w:r>
+      <w:r>
+        <w:rPr>
+          <w:rFonts w:ascii="Arial" w:hAnsi="Arial" w:cs="Arial"/>
+          <w:sz w:val="20"/>
+          <w:szCs w:val="20"/>
+        </w:rPr>
+        <w:t xml:space="preserve">, </w:t>
+      </w:r>
+      <w:r>
+        <w:rPr>
+          <w:rFonts w:ascii="Arial" w:hAnsi="Arial" w:cs="Arial"/>
+          <w:i/>
+          <w:sz w:val="20"/>
+          <w:szCs w:val="20"/>
+        </w:rPr>
+        <w:t>IJCSI International Journal of Computer Science Issues, Vol. 4, No. 1, 2009</w:t>
+      </w:r>
+    </w:p>
+    <w:p>
+      <w:pPr>
+        <w:spacing w:before="120" w:after="120" w:line="276" w:lineRule="auto"/>
+        <w:ind w:left="720"/>
+        <w:rPr>
+          <w:rFonts w:ascii="Arial" w:eastAsia="MS Mincho" w:hAnsi="Arial" w:cs="Arial"/>
+          <w:sz w:val="20"/>
+          <w:szCs w:val="20"/>
+        </w:rPr>
+      </w:pPr>
+      <w:r>
+        <w:rPr>
+          <w:rFonts w:ascii="Arial" w:hAnsi="Arial" w:cs="Arial"/>
+          <w:sz w:val="20"/>
+          <w:szCs w:val="20"/>
+        </w:rPr>
+        <w:t>Why are Neural Networks Sometimes Much More Accurate than Decision Trees: An Analysis on a Bio-Informatics Problem</w:t>
+      </w:r>
+      <w:r>
+        <w:rPr>
+          <w:rFonts w:ascii="Arial" w:eastAsia="MS Mincho" w:hAnsi="Arial" w:cs="Arial"/>
+          <w:sz w:val="20"/>
+          <w:szCs w:val="20"/>
+        </w:rPr>
+        <w:t xml:space="preserve">, </w:t>
+      </w:r>
+      <w:r>
+        <w:rPr>
+          <w:rFonts w:ascii="Arial" w:hAnsi="Arial" w:cs="Arial"/>
+          <w:i/>
+          <w:sz w:val="20"/>
+          <w:szCs w:val="20"/>
+        </w:rPr>
+        <w:t>IEEE International Conference</w:t>
+      </w:r>
+      <w:r>
+        <w:rPr>
+          <w:rFonts w:ascii="Arial" w:hAnsi="Arial" w:cs="Arial"/>
+          <w:i/>
+          <w:sz w:val="20"/>
+          <w:szCs w:val="20"/>
+        </w:rPr>
+        <w:t xml:space="preserve"> on Systems, Man &amp; Cybernetics, </w:t>
+      </w:r>
+      <w:r>
+        <w:rPr>
+          <w:rFonts w:ascii="Arial" w:hAnsi="Arial" w:cs="Arial"/>
+          <w:i/>
+          <w:sz w:val="20"/>
+          <w:szCs w:val="20"/>
+        </w:rPr>
+        <w:t>Washington, D.C., pp. 2851-2856, October 5–8, 2003</w:t>
+      </w:r>
+    </w:p>
+    <w:p>
+      <w:pPr>
+        <w:spacing w:before="120" w:after="120" w:line="276" w:lineRule="auto"/>
         <w:rPr>
           <w:rFonts w:ascii="Arial" w:hAnsi="Arial" w:cs="Arial"/>
         </w:rPr>
@@ -4083,16 +4049,21 @@
     <w:p>
       <w:pPr>
         <w:spacing w:before="120" w:after="120" w:line="276" w:lineRule="auto"/>
+        <w:ind w:left="720"/>
         <w:rPr>
           <w:rStyle w:val="Hyperlink"/>
           <w:rFonts w:ascii="Arial" w:hAnsi="Arial" w:cs="Arial"/>
-        </w:rPr>
-      </w:pPr>
-      <w:hyperlink r:id="rId15" w:history="1">
+          <w:sz w:val="20"/>
+          <w:szCs w:val="20"/>
+        </w:rPr>
+      </w:pPr>
+      <w:hyperlink r:id="rId16" w:history="1">
         <w:r>
           <w:rPr>
             <w:rStyle w:val="Hyperlink"/>
             <w:rFonts w:ascii="Arial" w:hAnsi="Arial" w:cs="Arial"/>
+            <w:sz w:val="20"/>
+            <w:szCs w:val="20"/>
           </w:rPr>
           <w:t>http://www.kdd.org/kdd-cup/view/kdd-cup-2009/Intro</w:t>
         </w:r>
@@ -4101,16 +4072,35 @@
     <w:p>
       <w:pPr>
         <w:spacing w:before="120" w:after="120" w:line="276" w:lineRule="auto"/>
-        <w:rPr>
-          <w:rFonts w:ascii="Arial" w:hAnsi="Arial" w:cs="Arial"/>
-        </w:rPr>
-      </w:pPr>
-      <w:r>
-        <w:rPr>
-          <w:rFonts w:ascii="Arial" w:hAnsi="Arial" w:cs="Arial"/>
-        </w:rPr>
-        <w:t>http://www.312analytics.com/decision-trees-vs-neural-networks/</w:t>
-      </w:r>
+        <w:ind w:left="720"/>
+        <w:rPr>
+          <w:rFonts w:ascii="Arial" w:hAnsi="Arial" w:cs="Arial"/>
+          <w:sz w:val="20"/>
+          <w:szCs w:val="20"/>
+        </w:rPr>
+      </w:pPr>
+      <w:hyperlink r:id="rId17" w:history="1">
+        <w:r>
+          <w:rPr>
+            <w:rStyle w:val="Hyperlink"/>
+            <w:rFonts w:ascii="Arial" w:hAnsi="Arial" w:cs="Arial"/>
+            <w:sz w:val="20"/>
+            <w:szCs w:val="20"/>
+          </w:rPr>
+          <w:t>http://www.312analytics.com/decision-trees-vs-neural-networks/</w:t>
+        </w:r>
+      </w:hyperlink>
+    </w:p>
+    <w:p>
+      <w:pPr>
+        <w:spacing w:before="120" w:after="120" w:line="276" w:lineRule="auto"/>
+        <w:ind w:left="720"/>
+        <w:rPr>
+          <w:rFonts w:ascii="Arial" w:hAnsi="Arial" w:cs="Arial"/>
+          <w:sz w:val="20"/>
+          <w:szCs w:val="20"/>
+        </w:rPr>
+      </w:pPr>
     </w:p>
     <w:sectPr>
       <w:pgSz w:w="11900" w:h="16840"/>

</xml_diff>